<commit_message>
Update COR-F-SIS-DES-01.02 Solicitud de Servicio_SCRSYLN.docx
</commit_message>
<xml_diff>
--- a/SCRSYLN/COR-F-SIS-DES-01.02 Solicitud de Servicio_SCRSYLN.docx
+++ b/SCRSYLN/COR-F-SIS-DES-01.02 Solicitud de Servicio_SCRSYLN.docx
@@ -28,27 +28,7 @@
           <w:szCs w:val="22"/>
           <w:lang w:val="es-PE"/>
         </w:rPr>
-        <w:t xml:space="preserve">Solicitud </w:t>
-      </w:r>
-      <w:proofErr w:type="spellStart"/>
-      <w:r>
-        <w:rPr>
-          <w:b/>
-          <w:sz w:val="22"/>
-          <w:szCs w:val="22"/>
-          <w:lang w:val="es-PE"/>
-        </w:rPr>
-        <w:t>N°</w:t>
-      </w:r>
-      <w:proofErr w:type="spellEnd"/>
-      <w:r>
-        <w:rPr>
-          <w:b/>
-          <w:sz w:val="22"/>
-          <w:szCs w:val="22"/>
-          <w:lang w:val="es-PE"/>
-        </w:rPr>
-        <w:t>:</w:t>
+        <w:t>Solicitud N°:</w:t>
       </w:r>
       <w:r>
         <w:rPr>
@@ -112,7 +92,7 @@
           <w:placeholder>
             <w:docPart w:val="973F9CF90A3E43AEA90820473C4FF77E"/>
           </w:placeholder>
-          <w:date w:fullDate="2021-01-28T00:00:00Z">
+          <w:date w:fullDate="2021-02-04T00:00:00Z">
             <w:dateFormat w:val="dddd, dd' de 'MMMM' de 'yyyy"/>
             <w:lid w:val="es-PE"/>
             <w:storeMappedDataAs w:val="dateTime"/>
@@ -132,23 +112,7 @@
               <w:b/>
               <w:lang w:val="es-PE"/>
             </w:rPr>
-            <w:t xml:space="preserve">jueves, 28 de </w:t>
-          </w:r>
-          <w:proofErr w:type="gramStart"/>
-          <w:r>
-            <w:rPr>
-              <w:b/>
-              <w:lang w:val="es-PE"/>
-            </w:rPr>
-            <w:t>Enero</w:t>
-          </w:r>
-          <w:proofErr w:type="gramEnd"/>
-          <w:r>
-            <w:rPr>
-              <w:b/>
-              <w:lang w:val="es-PE"/>
-            </w:rPr>
-            <w:t xml:space="preserve"> de 2021</w:t>
+            <w:t>jueves, 04 de Febrero de 2021</w:t>
           </w:r>
         </w:sdtContent>
       </w:sdt>
@@ -289,7 +253,7 @@
                 <w:sz w:val="22"/>
                 <w:szCs w:val="20"/>
               </w:rPr>
-              <w:t>Michael Cabanillas Vizconde</w:t>
+              <w:t>Victor Caballero Guerrero</w:t>
             </w:r>
           </w:p>
         </w:tc>
@@ -483,7 +447,7 @@
                 <w:placeholder>
                   <w:docPart w:val="973F9CF90A3E43AEA90820473C4FF77E"/>
                 </w:placeholder>
-                <w:date w:fullDate="2021-01-28T00:00:00Z">
+                <w:date w:fullDate="2021-02-04T00:00:00Z">
                   <w:dateFormat w:val="dd/MM/yyyy"/>
                   <w:lid w:val="es-PE"/>
                   <w:storeMappedDataAs w:val="dateTime"/>
@@ -497,7 +461,7 @@
                     <w:szCs w:val="20"/>
                     <w:lang w:val="es-PE"/>
                   </w:rPr>
-                  <w:t>28/01/2021</w:t>
+                  <w:t>04/02/2021</w:t>
                 </w:r>
               </w:sdtContent>
             </w:sdt>
@@ -904,58 +868,8 @@
               <w:rPr>
                 <w:sz w:val="22"/>
               </w:rPr>
-              <w:t>Actualizar</w:t>
+              <w:t>Nueva vista de la tabla SCRSYLN de Banner en snowflake</w:t>
             </w:r>
-            <w:r>
-              <w:rPr>
-                <w:sz w:val="22"/>
-              </w:rPr>
-              <w:t xml:space="preserve"> </w:t>
-            </w:r>
-            <w:r>
-              <w:rPr>
-                <w:sz w:val="22"/>
-              </w:rPr>
-              <w:t>el procedimiento</w:t>
-            </w:r>
-            <w:r>
-              <w:rPr>
-                <w:sz w:val="22"/>
-              </w:rPr>
-              <w:t xml:space="preserve"> </w:t>
-            </w:r>
-            <w:r>
-              <w:rPr>
-                <w:sz w:val="22"/>
-              </w:rPr>
-              <w:t>UPDATE_</w:t>
-            </w:r>
-            <w:r>
-              <w:rPr>
-                <w:sz w:val="22"/>
-              </w:rPr>
-              <w:t>LOE_</w:t>
-            </w:r>
-            <w:r>
-              <w:rPr>
-                <w:sz w:val="22"/>
-              </w:rPr>
-              <w:t>AVANCE_CURRICULAR</w:t>
-            </w:r>
-            <w:r>
-              <w:rPr>
-                <w:sz w:val="22"/>
-              </w:rPr>
-              <w:t xml:space="preserve"> en </w:t>
-            </w:r>
-            <w:proofErr w:type="spellStart"/>
-            <w:r>
-              <w:rPr>
-                <w:sz w:val="22"/>
-              </w:rPr>
-              <w:t>Snowflake</w:t>
-            </w:r>
-            <w:proofErr w:type="spellEnd"/>
           </w:p>
         </w:tc>
       </w:tr>
@@ -1023,51 +937,13 @@
               <w:rPr>
                 <w:sz w:val="22"/>
               </w:rPr>
-              <w:t>Actualizar el procedimiento UPDATE_</w:t>
+              <w:t>S</w:t>
             </w:r>
             <w:r>
               <w:rPr>
                 <w:sz w:val="22"/>
               </w:rPr>
-              <w:t>LOE_</w:t>
-            </w:r>
-            <w:r>
-              <w:rPr>
-                <w:sz w:val="22"/>
-              </w:rPr>
-              <w:t>AVANCE_CURRICULAR</w:t>
-            </w:r>
-            <w:r>
-              <w:rPr>
-                <w:sz w:val="22"/>
-              </w:rPr>
-              <w:t xml:space="preserve"> </w:t>
-            </w:r>
-            <w:r>
-              <w:rPr>
-                <w:sz w:val="22"/>
-              </w:rPr>
-              <w:t xml:space="preserve">en </w:t>
-            </w:r>
-            <w:proofErr w:type="spellStart"/>
-            <w:r>
-              <w:rPr>
-                <w:sz w:val="22"/>
-              </w:rPr>
-              <w:t>Snowflake</w:t>
-            </w:r>
-            <w:proofErr w:type="spellEnd"/>
-            <w:r>
-              <w:rPr>
-                <w:sz w:val="22"/>
-              </w:rPr>
-              <w:t xml:space="preserve"> para luego ser consumida por </w:t>
-            </w:r>
-            <w:r>
-              <w:rPr>
-                <w:sz w:val="22"/>
-              </w:rPr>
-              <w:t>el Portal Estudiantes</w:t>
+              <w:t>e solicita crear nueva vista de la tabla SCRSYLN de Banner en snowflake, para usarlo en el reporte cognos de Certificación de Estudios y Constancia de Notas</w:t>
             </w:r>
             <w:r>
               <w:rPr>
@@ -1267,21 +1143,7 @@
               <w:rPr>
                 <w:sz w:val="16"/>
               </w:rPr>
-              <w:t xml:space="preserve">Incluir cualquier otra información que pueda ser útil para la evaluación, o dimensionamiento del proyecto, así como para un mejor entendimiento </w:t>
-            </w:r>
-            <w:proofErr w:type="gramStart"/>
-            <w:r>
-              <w:rPr>
-                <w:sz w:val="16"/>
-              </w:rPr>
-              <w:t>del mismo</w:t>
-            </w:r>
-            <w:proofErr w:type="gramEnd"/>
-            <w:r>
-              <w:rPr>
-                <w:sz w:val="16"/>
-              </w:rPr>
-              <w:t>.</w:t>
+              <w:t>Incluir cualquier otra información que pueda ser útil para la evaluación, o dimensionamiento del proyecto, así como para un mejor entendimiento del mismo.</w:t>
             </w:r>
           </w:p>
         </w:tc>
@@ -1367,7 +1229,7 @@
               <w:rPr>
                 <w:sz w:val="22"/>
               </w:rPr>
-              <w:t>Michael Cabanillas Vizconde</w:t>
+              <w:t>Victor Caballero Guerrero</w:t>
             </w:r>
           </w:p>
         </w:tc>
@@ -1388,7 +1250,7 @@
               <w:rPr>
                 <w:sz w:val="22"/>
               </w:rPr>
-              <w:t>Michael Cabanillas Vizconde</w:t>
+              <w:t>Victor Caballero Guerrero</w:t>
             </w:r>
           </w:p>
         </w:tc>
@@ -1579,7 +1441,6 @@
               <w:szCs w:val="18"/>
             </w:rPr>
           </w:pPr>
-          <w:proofErr w:type="gramStart"/>
           <w:r>
             <w:rPr>
               <w:sz w:val="16"/>
@@ -1592,15 +1453,7 @@
               <w:sz w:val="16"/>
               <w:szCs w:val="18"/>
             </w:rPr>
-            <w:t>ódigo:COR</w:t>
-          </w:r>
-          <w:proofErr w:type="gramEnd"/>
-          <w:r>
-            <w:rPr>
-              <w:sz w:val="16"/>
-              <w:szCs w:val="18"/>
-            </w:rPr>
-            <w:t>-F-SIS-DES</w:t>
+            <w:t>ódigo:COR-F-SIS-DES</w:t>
           </w:r>
           <w:r>
             <w:rPr>
@@ -5353,6 +5206,7 @@
     <w:rsid w:val="007F3594"/>
     <w:rsid w:val="008F3DAB"/>
     <w:rsid w:val="009251CE"/>
+    <w:rsid w:val="00974324"/>
     <w:rsid w:val="009C1FE6"/>
     <w:rsid w:val="00A2697D"/>
     <w:rsid w:val="00A711CB"/>

</xml_diff>